<commit_message>
Add PDFs for last-day materials
</commit_message>
<xml_diff>
--- a/templates/es/handouts/JAR-Files.docx
+++ b/templates/es/handouts/JAR-Files.docx
@@ -36,7 +36,7 @@
           <w:noProof/>
           <w:lang w:val="es-ES"/>
         </w:rPr>
-        <w:t xml:space="preserve">                </w:t>
+        <w:t xml:space="preserve">              </w:t>
       </w:r>
       <w:r>
         <w:rPr>
@@ -44,7 +44,7 @@
           <w:noProof/>
           <w:lang w:val="es-ES"/>
         </w:rPr>
-        <w:t>Guía</w:t>
+        <w:t>Julio 4, 201</w:t>
       </w:r>
       <w:r>
         <w:rPr>
@@ -52,7 +52,7 @@
           <w:noProof/>
           <w:lang w:val="es-ES"/>
         </w:rPr>
-        <w:t xml:space="preserve"> #</w:t>
+        <w:t>9</w:t>
       </w:r>
       <w:r>
         <w:rPr>
@@ -60,68 +60,7 @@
           <w:noProof/>
           <w:lang w:val="es-ES"/>
         </w:rPr>
-        <w:t>5</w:t>
-      </w:r>
-    </w:p>
-    <w:p>
-      <w:pPr>
-        <w:tabs>
-          <w:tab w:val="left" w:pos="6560"/>
-        </w:tabs>
-        <w:jc w:val="both"/>
-        <w:rPr>
-          <w:rFonts w:cs="New York"/>
-          <w:noProof/>
-          <w:lang w:val="es-ES"/>
-        </w:rPr>
-      </w:pPr>
-      <w:r>
-        <w:rPr>
-          <w:rFonts w:cs="New York"/>
-          <w:noProof/>
-          <w:lang w:val="es-ES"/>
-        </w:rPr>
-        <w:t>CS 106A</w:t>
-      </w:r>
-      <w:r>
-        <w:rPr>
-          <w:rFonts w:cs="New York"/>
-          <w:noProof/>
-          <w:lang w:val="es-ES"/>
-        </w:rPr>
-        <w:tab/>
-      </w:r>
-      <w:r>
-        <w:rPr>
-          <w:rFonts w:cs="New York"/>
-          <w:noProof/>
-          <w:lang w:val="es-ES"/>
-        </w:rPr>
-        <w:t xml:space="preserve">          </w:t>
-      </w:r>
-      <w:r>
-        <w:rPr>
-          <w:rFonts w:cs="New York"/>
-          <w:noProof/>
-          <w:lang w:val="es-ES"/>
-        </w:rPr>
-        <w:t>Julio 4</w:t>
-      </w:r>
-      <w:r>
-        <w:rPr>
-          <w:rFonts w:cs="New York"/>
-          <w:noProof/>
-          <w:lang w:val="es-ES"/>
-        </w:rPr>
-        <w:t>, 2</w:t>
-      </w:r>
-      <w:r>
-        <w:rPr>
-          <w:rFonts w:cs="New York"/>
-          <w:noProof/>
-          <w:lang w:val="es-ES"/>
-        </w:rPr>
-        <w:t>019</w:t>
+        <w:t xml:space="preserve"> </w:t>
       </w:r>
     </w:p>
     <w:p>
@@ -203,7 +142,7 @@
           <w:szCs w:val="18"/>
           <w:lang w:val="es-ES"/>
         </w:rPr>
-        <w:t xml:space="preserve">. Traducido por Jorge Esguerra, para </w:t>
+        <w:t xml:space="preserve">. Traducido por Jorge </w:t>
       </w:r>
       <w:proofErr w:type="spellStart"/>
       <w:r>
@@ -213,7 +152,7 @@
           <w:szCs w:val="18"/>
           <w:lang w:val="es-ES"/>
         </w:rPr>
-        <w:t>CSBridge</w:t>
+        <w:t>Esguerra</w:t>
       </w:r>
       <w:proofErr w:type="spellEnd"/>
       <w:r>
@@ -223,7 +162,7 @@
           <w:szCs w:val="18"/>
           <w:lang w:val="es-ES"/>
         </w:rPr>
-        <w:t xml:space="preserve"> </w:t>
+        <w:t xml:space="preserve">, para </w:t>
       </w:r>
       <w:proofErr w:type="spellStart"/>
       <w:r>
@@ -233,7 +172,7 @@
           <w:szCs w:val="18"/>
           <w:lang w:val="es-ES"/>
         </w:rPr>
-        <w:t>Uniandes</w:t>
+        <w:t>CSBridge</w:t>
       </w:r>
       <w:proofErr w:type="spellEnd"/>
       <w:r>
@@ -243,6 +182,26 @@
           <w:szCs w:val="18"/>
           <w:lang w:val="es-ES"/>
         </w:rPr>
+        <w:t xml:space="preserve"> </w:t>
+      </w:r>
+      <w:proofErr w:type="spellStart"/>
+      <w:r>
+        <w:rPr>
+          <w:rFonts w:cs="New York"/>
+          <w:sz w:val="18"/>
+          <w:szCs w:val="18"/>
+          <w:lang w:val="es-ES"/>
+        </w:rPr>
+        <w:t>Uniandes</w:t>
+      </w:r>
+      <w:proofErr w:type="spellEnd"/>
+      <w:r>
+        <w:rPr>
+          <w:rFonts w:cs="New York"/>
+          <w:sz w:val="18"/>
+          <w:szCs w:val="18"/>
+          <w:lang w:val="es-ES"/>
+        </w:rPr>
         <w:t>.</w:t>
       </w:r>
     </w:p>
@@ -257,7 +216,39 @@
         <w:rPr>
           <w:lang w:val="es-ES"/>
         </w:rPr>
-        <w:t>Ahora que has escrito todos estos</w:t>
+        <w:t xml:space="preserve">Ahora que has escrito todos estos programas, ¿no sería </w:t>
+      </w:r>
+      <w:r>
+        <w:rPr>
+          <w:lang w:val="es-ES"/>
+        </w:rPr>
+        <w:t>grandioso</w:t>
+      </w:r>
+      <w:r>
+        <w:rPr>
+          <w:lang w:val="es-ES"/>
+        </w:rPr>
+        <w:t xml:space="preserve"> poder distribuirlos a tus amigos y familiares para que puedan ver los frutos de todo tu esfuerzo?</w:t>
+      </w:r>
+    </w:p>
+    <w:p>
+      <w:pPr>
+        <w:pStyle w:val="Text"/>
+        <w:rPr>
+          <w:lang w:val="es-ES"/>
+        </w:rPr>
+      </w:pPr>
+      <w:r>
+        <w:rPr>
+          <w:lang w:val="es-ES"/>
+        </w:rPr>
+        <w:t>Los archivos JAR (Java A</w:t>
+      </w:r>
+      <w:r>
+        <w:rPr>
+          <w:lang w:val="es-ES"/>
+        </w:rPr>
+        <w:t>r</w:t>
       </w:r>
       <w:bookmarkStart w:id="0" w:name="_GoBack"/>
       <w:bookmarkEnd w:id="0"/>
@@ -265,47 +256,7 @@
         <w:rPr>
           <w:lang w:val="es-ES"/>
         </w:rPr>
-        <w:t xml:space="preserve"> programas, ¿no sería </w:t>
-      </w:r>
-      <w:r>
-        <w:rPr>
-          <w:lang w:val="es-ES"/>
-        </w:rPr>
-        <w:t>grandioso</w:t>
-      </w:r>
-      <w:r>
-        <w:rPr>
-          <w:lang w:val="es-ES"/>
-        </w:rPr>
-        <w:t xml:space="preserve"> poder distribuirlos a tus amigos y familiares para que puedan ver los frutos de todo tu esfuerzo?</w:t>
-      </w:r>
-    </w:p>
-    <w:p>
-      <w:pPr>
-        <w:pStyle w:val="Text"/>
-        <w:rPr>
-          <w:lang w:val="es-ES"/>
-        </w:rPr>
-      </w:pPr>
-      <w:r>
-        <w:rPr>
-          <w:lang w:val="es-ES"/>
-        </w:rPr>
-        <w:t xml:space="preserve">Los archivos JAR (Java </w:t>
-      </w:r>
-      <w:proofErr w:type="spellStart"/>
-      <w:r>
-        <w:rPr>
-          <w:lang w:val="es-ES"/>
-        </w:rPr>
-        <w:t>ARchives</w:t>
-      </w:r>
-      <w:proofErr w:type="spellEnd"/>
-      <w:r>
-        <w:rPr>
-          <w:lang w:val="es-ES"/>
-        </w:rPr>
-        <w:t>) te permiten hacer eso justamente</w:t>
+        <w:t>chives) te permiten hacer eso justamente</w:t>
       </w:r>
       <w:r>
         <w:rPr>
@@ -685,13 +636,7 @@
         <w:rPr>
           <w:lang w:val="es-ES"/>
         </w:rPr>
-        <w:t>.</w:t>
-      </w:r>
-      <w:r>
-        <w:rPr>
-          <w:lang w:val="es-ES"/>
-        </w:rPr>
-        <w:t xml:space="preserve"> Después, tu programa correrá de manera adecuada en cualquier compilador de Java. La manera de realizar este cambio es la siguiente:</w:t>
+        <w:t>. Después, tu programa correrá de manera adecuada en cualquier compilador de Java. La manera de realizar este cambio es la siguiente:</w:t>
       </w:r>
     </w:p>
     <w:p>
@@ -1068,13 +1013,7 @@
         <w:rPr>
           <w:lang w:val="es-ES"/>
         </w:rPr>
-        <w:t>,</w:t>
-      </w:r>
-      <w:r>
-        <w:rPr>
-          <w:lang w:val="es-ES"/>
-        </w:rPr>
-        <w:t xml:space="preserve"> y debe sustituirse </w:t>
+        <w:t xml:space="preserve">, y debe sustituirse </w:t>
       </w:r>
       <w:proofErr w:type="spellStart"/>
       <w:r>
@@ -1186,14 +1125,7 @@
           <w:i/>
           <w:lang w:val="es-ES"/>
         </w:rPr>
-        <w:t>A</w:t>
-      </w:r>
-      <w:r>
-        <w:rPr>
-          <w:i/>
-          <w:lang w:val="es-ES"/>
-        </w:rPr>
-        <w:t>R</w:t>
+        <w:t>AR</w:t>
       </w:r>
       <w:r>
         <w:rPr>
@@ -1766,7 +1698,7 @@
               </wp:anchor>
             </w:drawing>
           </mc:Choice>
-          <mc:Fallback xmlns:mo="http://schemas.microsoft.com/office/mac/office/2008/main" xmlns:mv="urn:schemas-microsoft-com:mac:vml">
+          <mc:Fallback xmlns:mv="urn:schemas-microsoft-com:mac:vml" xmlns:mo="http://schemas.microsoft.com/office/mac/office/2008/main">
             <w:pict>
               <v:shapetype w14:anchorId="77EB4F60" id="_x0000_t23" coordsize="21600,21600" o:spt="23" adj="5400" path="m0,10800qy10800,,21600,10800,10800,21600,,10800xm@0,10800qy10800@2@1,10800,10800@0@0,10800xe">
                 <v:formulas>
@@ -2250,7 +2182,7 @@
               </wp:anchor>
             </w:drawing>
           </mc:Choice>
-          <mc:Fallback xmlns:mo="http://schemas.microsoft.com/office/mac/office/2008/main" xmlns:mv="urn:schemas-microsoft-com:mac:vml">
+          <mc:Fallback xmlns:mv="urn:schemas-microsoft-com:mac:vml" xmlns:mo="http://schemas.microsoft.com/office/mac/office/2008/main">
             <w:pict>
               <v:shapetype w14:anchorId="4FB87552" id="_x0000_t23" coordsize="21600,21600" o:spt="23" adj="5400" path="m0,10800qy10800,,21600,10800,10800,21600,,10800xm@0,10800qy10800@2@1,10800,10800@0@0,10800xe">
                 <v:formulas>
@@ -3172,7 +3104,7 @@
               </wp:anchor>
             </w:drawing>
           </mc:Choice>
-          <mc:Fallback xmlns:mo="http://schemas.microsoft.com/office/mac/office/2008/main" xmlns:mv="urn:schemas-microsoft-com:mac:vml">
+          <mc:Fallback xmlns:mv="urn:schemas-microsoft-com:mac:vml" xmlns:mo="http://schemas.microsoft.com/office/mac/office/2008/main">
             <w:pict>
               <v:shapetype w14:anchorId="28008982" id="_x0000_t23" coordsize="21600,21600" o:spt="23" adj="5400" path="m0,10800qy10800,,21600,10800,10800,21600,,10800xm@0,10800qy10800@2@1,10800,10800@0@0,10800xe">
                 <v:formulas>
@@ -3265,7 +3197,7 @@
               </wp:anchor>
             </w:drawing>
           </mc:Choice>
-          <mc:Fallback xmlns:mo="http://schemas.microsoft.com/office/mac/office/2008/main" xmlns:mv="urn:schemas-microsoft-com:mac:vml">
+          <mc:Fallback xmlns:mv="urn:schemas-microsoft-com:mac:vml" xmlns:mo="http://schemas.microsoft.com/office/mac/office/2008/main">
             <w:pict>
               <v:shape w14:anchorId="48F1DE5A" id="Donut 16" o:spid="_x0000_s1026" type="#_x0000_t23" style="position:absolute;margin-left:61.85pt;margin-top:89.6pt;width:129pt;height:29pt;z-index:251667456;visibility:visible;mso-wrap-style:square;mso-width-percent:0;mso-height-percent:0;mso-wrap-distance-left:9pt;mso-wrap-distance-top:0;mso-wrap-distance-right:9pt;mso-wrap-distance-bottom:0;mso-position-horizontal:absolute;mso-position-horizontal-relative:text;mso-position-vertical:absolute;mso-position-vertical-relative:text;mso-width-percent:0;mso-height-percent:0;mso-width-relative:margin;mso-height-relative:margin;v-text-anchor:middle" o:gfxdata="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" adj="402" fillcolor="#4472c4 [3204]" strokecolor="#1f3763 [1604]" strokeweight="1pt">
                 <v:stroke joinstyle="miter"/>
@@ -4227,7 +4159,7 @@
               </wp:anchor>
             </w:drawing>
           </mc:Choice>
-          <mc:Fallback xmlns:mo="http://schemas.microsoft.com/office/mac/office/2008/main" xmlns:mv="urn:schemas-microsoft-com:mac:vml">
+          <mc:Fallback xmlns:mv="urn:schemas-microsoft-com:mac:vml" xmlns:mo="http://schemas.microsoft.com/office/mac/office/2008/main">
             <w:pict>
               <v:shape w14:anchorId="51021512" id="Donut 19" o:spid="_x0000_s1026" type="#_x0000_t23" style="position:absolute;margin-left:37.05pt;margin-top:104.15pt;width:106pt;height:21pt;z-index:251671552;visibility:visible;mso-wrap-style:square;mso-width-percent:0;mso-height-percent:0;mso-wrap-distance-left:9pt;mso-wrap-distance-top:0;mso-wrap-distance-right:9pt;mso-wrap-distance-bottom:0;mso-position-horizontal:absolute;mso-position-horizontal-relative:text;mso-position-vertical:absolute;mso-position-vertical-relative:text;mso-width-percent:0;mso-height-percent:0;mso-width-relative:margin;mso-height-relative:margin;v-text-anchor:middle" o:gfxdata="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" adj="354" fillcolor="#4472c4 [3204]" strokecolor="#1f3763 [1604]" strokeweight="1pt">
                 <v:stroke joinstyle="miter"/>
@@ -4380,28 +4312,13 @@
           <w:sz w:val="20"/>
           <w:lang w:val="es-ES"/>
         </w:rPr>
-        <w:t xml:space="preserve"> </w:t>
-      </w:r>
-      <w:r>
-        <w:rPr>
-          <w:rFonts w:ascii="Courier New" w:hAnsi="Courier New" w:cs="Courier New"/>
-          <w:b/>
-          <w:sz w:val="20"/>
-          <w:lang w:val="es-ES"/>
-        </w:rPr>
-        <w:t>res</w:t>
-      </w:r>
-      <w:r>
-        <w:rPr>
-          <w:lang w:val="es-ES"/>
-        </w:rPr>
-        <w:t xml:space="preserve"> </w:t>
-      </w:r>
-      <w:r>
-        <w:rPr>
-          <w:lang w:val="es-ES"/>
-        </w:rPr>
-        <w:t>si tu código espera eso</w:t>
+        <w:t xml:space="preserve"> res</w:t>
+      </w:r>
+      <w:r>
+        <w:rPr>
+          <w:lang w:val="es-ES"/>
+        </w:rPr>
+        <w:t xml:space="preserve"> si tu código espera eso</w:t>
       </w:r>
       <w:r>
         <w:rPr>
@@ -4450,19 +4367,7 @@
         <w:rPr>
           <w:lang w:val="es-ES"/>
         </w:rPr>
-        <w:t xml:space="preserve"> </w:t>
-      </w:r>
-      <w:r>
-        <w:rPr>
-          <w:lang w:val="es-ES"/>
-        </w:rPr>
-        <w:t>en una carpeta</w:t>
-      </w:r>
-      <w:r>
-        <w:rPr>
-          <w:lang w:val="es-ES"/>
-        </w:rPr>
-        <w:t xml:space="preserve"> </w:t>
+        <w:t xml:space="preserve"> en una carpeta </w:t>
       </w:r>
       <w:proofErr w:type="spellStart"/>
       <w:r>
@@ -5287,6 +5192,7 @@
     <w:lsdException w:name="HTML Sample" w:semiHidden="1" w:unhideWhenUsed="1"/>
     <w:lsdException w:name="HTML Typewriter" w:semiHidden="1" w:unhideWhenUsed="1"/>
     <w:lsdException w:name="HTML Variable" w:semiHidden="1" w:unhideWhenUsed="1"/>
+    <w:lsdException w:name="Normal Table" w:semiHidden="1" w:unhideWhenUsed="1"/>
     <w:lsdException w:name="annotation subject" w:semiHidden="1" w:unhideWhenUsed="1"/>
     <w:lsdException w:name="No List" w:semiHidden="1" w:unhideWhenUsed="1"/>
     <w:lsdException w:name="Outline List 1" w:semiHidden="1" w:unhideWhenUsed="1"/>
@@ -5333,8 +5239,10 @@
     <w:lsdException w:name="Table Subtle 2" w:semiHidden="1" w:unhideWhenUsed="1"/>
     <w:lsdException w:name="Table Web 1" w:semiHidden="1" w:unhideWhenUsed="1"/>
     <w:lsdException w:name="Table Web 2" w:semiHidden="1" w:unhideWhenUsed="1"/>
+    <w:lsdException w:name="Table Web 3" w:semiHidden="1" w:unhideWhenUsed="1"/>
     <w:lsdException w:name="Balloon Text" w:semiHidden="1" w:unhideWhenUsed="1"/>
     <w:lsdException w:name="Table Grid" w:uiPriority="59"/>
+    <w:lsdException w:name="Table Theme" w:semiHidden="1" w:unhideWhenUsed="1"/>
     <w:lsdException w:name="Placeholder Text" w:uiPriority="67"/>
     <w:lsdException w:name="No Spacing" w:uiPriority="68"/>
     <w:lsdException w:name="Light Shading" w:uiPriority="69"/>

</xml_diff>